<commit_message>
Adds group members, fixes typo
</commit_message>
<xml_diff>
--- a/Protocolo.docx
+++ b/Protocolo.docx
@@ -1,6 +1,6 @@
 
 <file path=word/document.xml><?xml version="1.0" encoding="utf-8"?>
-<w:document xmlns:wpc="http://schemas.microsoft.com/office/word/2010/wordprocessingCanvas" xmlns:mc="http://schemas.openxmlformats.org/markup-compatibility/2006" xmlns:o="urn:schemas-microsoft-com:office:office" xmlns:r="http://schemas.openxmlformats.org/officeDocument/2006/relationships" xmlns:m="http://schemas.openxmlformats.org/officeDocument/2006/math" xmlns:v="urn:schemas-microsoft-com:vml" xmlns:wp14="http://schemas.microsoft.com/office/word/2010/wordprocessingDrawing" xmlns:wp="http://schemas.openxmlformats.org/drawingml/2006/wordprocessingDrawing" xmlns:w10="urn:schemas-microsoft-com:office:word" xmlns:w="http://schemas.openxmlformats.org/wordprocessingml/2006/main" xmlns:w14="http://schemas.microsoft.com/office/word/2010/wordml" xmlns:w15="http://schemas.microsoft.com/office/word/2012/wordml" xmlns:wpg="http://schemas.microsoft.com/office/word/2010/wordprocessingGroup" xmlns:wpi="http://schemas.microsoft.com/office/word/2010/wordprocessingInk" xmlns:wne="http://schemas.microsoft.com/office/word/2006/wordml" xmlns:wps="http://schemas.microsoft.com/office/word/2010/wordprocessingShape" mc:Ignorable="w14 w15 wp14">
+<w:document xmlns:wpc="http://schemas.microsoft.com/office/word/2010/wordprocessingCanvas" xmlns:cx="http://schemas.microsoft.com/office/drawing/2014/chartex" xmlns:cx1="http://schemas.microsoft.com/office/drawing/2015/9/8/chartex" xmlns:cx2="http://schemas.microsoft.com/office/drawing/2015/10/21/chartex" xmlns:cx3="http://schemas.microsoft.com/office/drawing/2016/5/9/chartex" xmlns:cx4="http://schemas.microsoft.com/office/drawing/2016/5/10/chartex" xmlns:cx5="http://schemas.microsoft.com/office/drawing/2016/5/11/chartex" xmlns:mc="http://schemas.openxmlformats.org/markup-compatibility/2006" xmlns:o="urn:schemas-microsoft-com:office:office" xmlns:r="http://schemas.openxmlformats.org/officeDocument/2006/relationships" xmlns:m="http://schemas.openxmlformats.org/officeDocument/2006/math" xmlns:v="urn:schemas-microsoft-com:vml" xmlns:wp14="http://schemas.microsoft.com/office/word/2010/wordprocessingDrawing" xmlns:wp="http://schemas.openxmlformats.org/drawingml/2006/wordprocessingDrawing" xmlns:w10="urn:schemas-microsoft-com:office:word" xmlns:w="http://schemas.openxmlformats.org/wordprocessingml/2006/main" xmlns:w14="http://schemas.microsoft.com/office/word/2010/wordml" xmlns:w15="http://schemas.microsoft.com/office/word/2012/wordml" xmlns:w16se="http://schemas.microsoft.com/office/word/2015/wordml/symex" xmlns:wpg="http://schemas.microsoft.com/office/word/2010/wordprocessingGroup" xmlns:wpi="http://schemas.microsoft.com/office/word/2010/wordprocessingInk" xmlns:wne="http://schemas.microsoft.com/office/word/2006/wordml" xmlns:wps="http://schemas.microsoft.com/office/word/2010/wordprocessingShape" mc:Ignorable="w14 w15 w16se wp14">
   <w:body>
     <w:p>
       <w:pPr>
@@ -12,8 +12,6 @@
           <w:szCs w:val="28"/>
         </w:rPr>
       </w:pPr>
-      <w:bookmarkStart w:id="0" w:name="_GoBack"/>
-      <w:bookmarkEnd w:id="0"/>
       <w:r>
         <w:rPr>
           <w:b w:val="0"/>
@@ -79,7 +77,31 @@
           <w:sz w:val="22"/>
           <w:szCs w:val="28"/>
         </w:rPr>
-        <w:t>[81900] Nuno Anselmo; [81936]; Liliana Oliveira [82047] André Mendes</w:t>
+        <w:t>[81900] Nuno Anselmo; [81936]</w:t>
+      </w:r>
+      <w:r>
+        <w:rPr>
+          <w:b w:val="0"/>
+          <w:sz w:val="22"/>
+          <w:szCs w:val="28"/>
+        </w:rPr>
+        <w:t xml:space="preserve"> Liliana Oliveira</w:t>
+      </w:r>
+      <w:r>
+        <w:rPr>
+          <w:b w:val="0"/>
+          <w:sz w:val="22"/>
+          <w:szCs w:val="28"/>
+        </w:rPr>
+        <w:t>;</w:t>
+      </w:r>
+      <w:r>
+        <w:rPr>
+          <w:b w:val="0"/>
+          <w:sz w:val="22"/>
+          <w:szCs w:val="28"/>
+        </w:rPr>
+        <w:t xml:space="preserve"> [82047] André Mendes</w:t>
       </w:r>
     </w:p>
     <w:p/>
@@ -235,7 +257,15 @@
         <w:rPr>
           <w:sz w:val="22"/>
         </w:rPr>
-        <w:t xml:space="preserve"> com os que tem. Para todos os ficheiros que ou o </w:t>
+        <w:t xml:space="preserve"> com</w:t>
+      </w:r>
+      <w:bookmarkStart w:id="0" w:name="_GoBack"/>
+      <w:bookmarkEnd w:id="0"/>
+      <w:r>
+        <w:rPr>
+          <w:sz w:val="22"/>
+        </w:rPr>
+        <w:t xml:space="preserve"> os que tem. Para todos os ficheiros que ou o </w:t>
       </w:r>
       <w:r>
         <w:rPr>
@@ -810,11 +840,19 @@
               </w:rPr>
               <w:t xml:space="preserve">1B: </w:t>
             </w:r>
-            <w:r>
-              <w:rPr>
-                <w:sz w:val="22"/>
-              </w:rPr>
-              <w:t>Packet t</w:t>
+            <w:proofErr w:type="spellStart"/>
+            <w:r>
+              <w:rPr>
+                <w:sz w:val="22"/>
+              </w:rPr>
+              <w:t>Packet</w:t>
+            </w:r>
+            <w:proofErr w:type="spellEnd"/>
+            <w:r>
+              <w:rPr>
+                <w:sz w:val="22"/>
+              </w:rPr>
+              <w:t xml:space="preserve"> t</w:t>
             </w:r>
             <w:r>
               <w:rPr>
@@ -871,11 +909,19 @@
               </w:rPr>
               <w:t xml:space="preserve">1B: </w:t>
             </w:r>
-            <w:r>
-              <w:rPr>
-                <w:sz w:val="22"/>
-              </w:rPr>
-              <w:t>Packet t</w:t>
+            <w:proofErr w:type="spellStart"/>
+            <w:r>
+              <w:rPr>
+                <w:sz w:val="22"/>
+              </w:rPr>
+              <w:t>Packet</w:t>
+            </w:r>
+            <w:proofErr w:type="spellEnd"/>
+            <w:r>
+              <w:rPr>
+                <w:sz w:val="22"/>
+              </w:rPr>
+              <w:t xml:space="preserve"> t</w:t>
             </w:r>
             <w:r>
               <w:rPr>
@@ -932,11 +978,19 @@
               </w:rPr>
               <w:t xml:space="preserve">1B: </w:t>
             </w:r>
-            <w:r>
-              <w:rPr>
-                <w:sz w:val="22"/>
-              </w:rPr>
-              <w:t>Packet t</w:t>
+            <w:proofErr w:type="spellStart"/>
+            <w:r>
+              <w:rPr>
+                <w:sz w:val="22"/>
+              </w:rPr>
+              <w:t>Packet</w:t>
+            </w:r>
+            <w:proofErr w:type="spellEnd"/>
+            <w:r>
+              <w:rPr>
+                <w:sz w:val="22"/>
+              </w:rPr>
+              <w:t xml:space="preserve"> t</w:t>
             </w:r>
             <w:r>
               <w:rPr>
@@ -1373,6 +1427,7 @@
                 <w:lang w:val="en-GB"/>
               </w:rPr>
             </w:pPr>
+            <w:proofErr w:type="gramStart"/>
             <w:r>
               <w:rPr>
                 <w:sz w:val="22"/>
@@ -1380,6 +1435,7 @@
               </w:rPr>
               <w:t>?B</w:t>
             </w:r>
+            <w:proofErr w:type="gramEnd"/>
             <w:r>
               <w:rPr>
                 <w:sz w:val="22"/>
@@ -1580,12 +1636,21 @@
                 <w:lang w:val="en-GB"/>
               </w:rPr>
             </w:pPr>
-            <w:r>
-              <w:rPr>
-                <w:sz w:val="22"/>
-                <w:lang w:val="en-GB"/>
-              </w:rPr>
-              <w:t>?B: Path</w:t>
+            <w:proofErr w:type="gramStart"/>
+            <w:r>
+              <w:rPr>
+                <w:sz w:val="22"/>
+                <w:lang w:val="en-GB"/>
+              </w:rPr>
+              <w:t>?B</w:t>
+            </w:r>
+            <w:proofErr w:type="gramEnd"/>
+            <w:r>
+              <w:rPr>
+                <w:sz w:val="22"/>
+                <w:lang w:val="en-GB"/>
+              </w:rPr>
+              <w:t>: Path</w:t>
             </w:r>
             <w:r>
               <w:rPr>
@@ -1630,12 +1695,21 @@
                 <w:lang w:val="en-GB"/>
               </w:rPr>
             </w:pPr>
-            <w:r>
-              <w:rPr>
-                <w:sz w:val="22"/>
-                <w:lang w:val="en-GB"/>
-              </w:rPr>
-              <w:t xml:space="preserve">?B: </w:t>
+            <w:proofErr w:type="gramStart"/>
+            <w:r>
+              <w:rPr>
+                <w:sz w:val="22"/>
+                <w:lang w:val="en-GB"/>
+              </w:rPr>
+              <w:t>?B</w:t>
+            </w:r>
+            <w:proofErr w:type="gramEnd"/>
+            <w:r>
+              <w:rPr>
+                <w:sz w:val="22"/>
+                <w:lang w:val="en-GB"/>
+              </w:rPr>
+              <w:t xml:space="preserve">: </w:t>
             </w:r>
             <w:r>
               <w:rPr>
@@ -1749,7 +1823,7 @@
 </file>
 
 <file path=word/endnotes.xml><?xml version="1.0" encoding="utf-8"?>
-<w:endnotes xmlns:wpc="http://schemas.microsoft.com/office/word/2010/wordprocessingCanvas" xmlns:mc="http://schemas.openxmlformats.org/markup-compatibility/2006" xmlns:o="urn:schemas-microsoft-com:office:office" xmlns:r="http://schemas.openxmlformats.org/officeDocument/2006/relationships" xmlns:m="http://schemas.openxmlformats.org/officeDocument/2006/math" xmlns:v="urn:schemas-microsoft-com:vml" xmlns:wp14="http://schemas.microsoft.com/office/word/2010/wordprocessingDrawing" xmlns:wp="http://schemas.openxmlformats.org/drawingml/2006/wordprocessingDrawing" xmlns:w10="urn:schemas-microsoft-com:office:word" xmlns:w="http://schemas.openxmlformats.org/wordprocessingml/2006/main" xmlns:w14="http://schemas.microsoft.com/office/word/2010/wordml" xmlns:w15="http://schemas.microsoft.com/office/word/2012/wordml" xmlns:wpg="http://schemas.microsoft.com/office/word/2010/wordprocessingGroup" xmlns:wpi="http://schemas.microsoft.com/office/word/2010/wordprocessingInk" xmlns:wne="http://schemas.microsoft.com/office/word/2006/wordml" xmlns:wps="http://schemas.microsoft.com/office/word/2010/wordprocessingShape" mc:Ignorable="w14 w15 wp14">
+<w:endnotes xmlns:wpc="http://schemas.microsoft.com/office/word/2010/wordprocessingCanvas" xmlns:cx="http://schemas.microsoft.com/office/drawing/2014/chartex" xmlns:cx1="http://schemas.microsoft.com/office/drawing/2015/9/8/chartex" xmlns:cx2="http://schemas.microsoft.com/office/drawing/2015/10/21/chartex" xmlns:cx3="http://schemas.microsoft.com/office/drawing/2016/5/9/chartex" xmlns:cx4="http://schemas.microsoft.com/office/drawing/2016/5/10/chartex" xmlns:cx5="http://schemas.microsoft.com/office/drawing/2016/5/11/chartex" xmlns:mc="http://schemas.openxmlformats.org/markup-compatibility/2006" xmlns:o="urn:schemas-microsoft-com:office:office" xmlns:r="http://schemas.openxmlformats.org/officeDocument/2006/relationships" xmlns:m="http://schemas.openxmlformats.org/officeDocument/2006/math" xmlns:v="urn:schemas-microsoft-com:vml" xmlns:wp14="http://schemas.microsoft.com/office/word/2010/wordprocessingDrawing" xmlns:wp="http://schemas.openxmlformats.org/drawingml/2006/wordprocessingDrawing" xmlns:w10="urn:schemas-microsoft-com:office:word" xmlns:w="http://schemas.openxmlformats.org/wordprocessingml/2006/main" xmlns:w14="http://schemas.microsoft.com/office/word/2010/wordml" xmlns:w15="http://schemas.microsoft.com/office/word/2012/wordml" xmlns:w16se="http://schemas.microsoft.com/office/word/2015/wordml/symex" xmlns:wpg="http://schemas.microsoft.com/office/word/2010/wordprocessingGroup" xmlns:wpi="http://schemas.microsoft.com/office/word/2010/wordprocessingInk" xmlns:wne="http://schemas.microsoft.com/office/word/2006/wordml" xmlns:wps="http://schemas.microsoft.com/office/word/2010/wordprocessingShape" mc:Ignorable="w14 w15 w16se wp14">
   <w:endnote w:type="separator" w:id="-1">
     <w:p>
       <w:r>
@@ -1768,7 +1842,7 @@
 </file>
 
 <file path=word/footnotes.xml><?xml version="1.0" encoding="utf-8"?>
-<w:footnotes xmlns:wpc="http://schemas.microsoft.com/office/word/2010/wordprocessingCanvas" xmlns:mc="http://schemas.openxmlformats.org/markup-compatibility/2006" xmlns:o="urn:schemas-microsoft-com:office:office" xmlns:r="http://schemas.openxmlformats.org/officeDocument/2006/relationships" xmlns:m="http://schemas.openxmlformats.org/officeDocument/2006/math" xmlns:v="urn:schemas-microsoft-com:vml" xmlns:wp14="http://schemas.microsoft.com/office/word/2010/wordprocessingDrawing" xmlns:wp="http://schemas.openxmlformats.org/drawingml/2006/wordprocessingDrawing" xmlns:w10="urn:schemas-microsoft-com:office:word" xmlns:w="http://schemas.openxmlformats.org/wordprocessingml/2006/main" xmlns:w14="http://schemas.microsoft.com/office/word/2010/wordml" xmlns:w15="http://schemas.microsoft.com/office/word/2012/wordml" xmlns:wpg="http://schemas.microsoft.com/office/word/2010/wordprocessingGroup" xmlns:wpi="http://schemas.microsoft.com/office/word/2010/wordprocessingInk" xmlns:wne="http://schemas.microsoft.com/office/word/2006/wordml" xmlns:wps="http://schemas.microsoft.com/office/word/2010/wordprocessingShape" mc:Ignorable="w14 w15 wp14">
+<w:footnotes xmlns:wpc="http://schemas.microsoft.com/office/word/2010/wordprocessingCanvas" xmlns:cx="http://schemas.microsoft.com/office/drawing/2014/chartex" xmlns:cx1="http://schemas.microsoft.com/office/drawing/2015/9/8/chartex" xmlns:cx2="http://schemas.microsoft.com/office/drawing/2015/10/21/chartex" xmlns:cx3="http://schemas.microsoft.com/office/drawing/2016/5/9/chartex" xmlns:cx4="http://schemas.microsoft.com/office/drawing/2016/5/10/chartex" xmlns:cx5="http://schemas.microsoft.com/office/drawing/2016/5/11/chartex" xmlns:mc="http://schemas.openxmlformats.org/markup-compatibility/2006" xmlns:o="urn:schemas-microsoft-com:office:office" xmlns:r="http://schemas.openxmlformats.org/officeDocument/2006/relationships" xmlns:m="http://schemas.openxmlformats.org/officeDocument/2006/math" xmlns:v="urn:schemas-microsoft-com:vml" xmlns:wp14="http://schemas.microsoft.com/office/word/2010/wordprocessingDrawing" xmlns:wp="http://schemas.openxmlformats.org/drawingml/2006/wordprocessingDrawing" xmlns:w10="urn:schemas-microsoft-com:office:word" xmlns:w="http://schemas.openxmlformats.org/wordprocessingml/2006/main" xmlns:w14="http://schemas.microsoft.com/office/word/2010/wordml" xmlns:w15="http://schemas.microsoft.com/office/word/2012/wordml" xmlns:w16se="http://schemas.microsoft.com/office/word/2015/wordml/symex" xmlns:wpg="http://schemas.microsoft.com/office/word/2010/wordprocessingGroup" xmlns:wpi="http://schemas.microsoft.com/office/word/2010/wordprocessingInk" xmlns:wne="http://schemas.microsoft.com/office/word/2006/wordml" xmlns:wps="http://schemas.microsoft.com/office/word/2010/wordprocessingShape" mc:Ignorable="w14 w15 w16se wp14">
   <w:footnote w:type="separator" w:id="-1">
     <w:p>
       <w:r>
@@ -2039,7 +2113,7 @@
 </file>
 
 <file path=word/numbering.xml><?xml version="1.0" encoding="utf-8"?>
-<w:numbering xmlns:wpc="http://schemas.microsoft.com/office/word/2010/wordprocessingCanvas" xmlns:mc="http://schemas.openxmlformats.org/markup-compatibility/2006" xmlns:o="urn:schemas-microsoft-com:office:office" xmlns:r="http://schemas.openxmlformats.org/officeDocument/2006/relationships" xmlns:m="http://schemas.openxmlformats.org/officeDocument/2006/math" xmlns:v="urn:schemas-microsoft-com:vml" xmlns:wp14="http://schemas.microsoft.com/office/word/2010/wordprocessingDrawing" xmlns:wp="http://schemas.openxmlformats.org/drawingml/2006/wordprocessingDrawing" xmlns:w10="urn:schemas-microsoft-com:office:word" xmlns:w="http://schemas.openxmlformats.org/wordprocessingml/2006/main" xmlns:w14="http://schemas.microsoft.com/office/word/2010/wordml" xmlns:w15="http://schemas.microsoft.com/office/word/2012/wordml" xmlns:wpg="http://schemas.microsoft.com/office/word/2010/wordprocessingGroup" xmlns:wpi="http://schemas.microsoft.com/office/word/2010/wordprocessingInk" xmlns:wne="http://schemas.microsoft.com/office/word/2006/wordml" xmlns:wps="http://schemas.microsoft.com/office/word/2010/wordprocessingShape" mc:Ignorable="w14 w15 wp14">
+<w:numbering xmlns:wpc="http://schemas.microsoft.com/office/word/2010/wordprocessingCanvas" xmlns:cx="http://schemas.microsoft.com/office/drawing/2014/chartex" xmlns:cx1="http://schemas.microsoft.com/office/drawing/2015/9/8/chartex" xmlns:cx2="http://schemas.microsoft.com/office/drawing/2015/10/21/chartex" xmlns:cx3="http://schemas.microsoft.com/office/drawing/2016/5/9/chartex" xmlns:cx4="http://schemas.microsoft.com/office/drawing/2016/5/10/chartex" xmlns:cx5="http://schemas.microsoft.com/office/drawing/2016/5/11/chartex" xmlns:mc="http://schemas.openxmlformats.org/markup-compatibility/2006" xmlns:o="urn:schemas-microsoft-com:office:office" xmlns:r="http://schemas.openxmlformats.org/officeDocument/2006/relationships" xmlns:m="http://schemas.openxmlformats.org/officeDocument/2006/math" xmlns:v="urn:schemas-microsoft-com:vml" xmlns:wp14="http://schemas.microsoft.com/office/word/2010/wordprocessingDrawing" xmlns:wp="http://schemas.openxmlformats.org/drawingml/2006/wordprocessingDrawing" xmlns:w10="urn:schemas-microsoft-com:office:word" xmlns:w="http://schemas.openxmlformats.org/wordprocessingml/2006/main" xmlns:w14="http://schemas.microsoft.com/office/word/2010/wordml" xmlns:w15="http://schemas.microsoft.com/office/word/2012/wordml" xmlns:w16se="http://schemas.microsoft.com/office/word/2015/wordml/symex" xmlns:wpg="http://schemas.microsoft.com/office/word/2010/wordprocessingGroup" xmlns:wpi="http://schemas.microsoft.com/office/word/2010/wordprocessingInk" xmlns:wne="http://schemas.microsoft.com/office/word/2006/wordml" xmlns:wps="http://schemas.microsoft.com/office/word/2010/wordprocessingShape" mc:Ignorable="w14 w15 w16se wp14">
   <w:abstractNum w:abstractNumId="0" w15:restartNumberingAfterBreak="0">
     <w:nsid w:val="4AB4205F"/>
     <w:multiLevelType w:val="hybridMultilevel"/>
@@ -2507,7 +2581,7 @@
 </file>
 
 <file path=word/styles.xml><?xml version="1.0" encoding="utf-8"?>
-<w:styles xmlns:mc="http://schemas.openxmlformats.org/markup-compatibility/2006" xmlns:r="http://schemas.openxmlformats.org/officeDocument/2006/relationships" xmlns:w="http://schemas.openxmlformats.org/wordprocessingml/2006/main" xmlns:w14="http://schemas.microsoft.com/office/word/2010/wordml" xmlns:w15="http://schemas.microsoft.com/office/word/2012/wordml" mc:Ignorable="w14 w15">
+<w:styles xmlns:mc="http://schemas.openxmlformats.org/markup-compatibility/2006" xmlns:r="http://schemas.openxmlformats.org/officeDocument/2006/relationships" xmlns:w="http://schemas.openxmlformats.org/wordprocessingml/2006/main" xmlns:w14="http://schemas.microsoft.com/office/word/2010/wordml" xmlns:w15="http://schemas.microsoft.com/office/word/2012/wordml" xmlns:w16se="http://schemas.microsoft.com/office/word/2015/wordml/symex" mc:Ignorable="w14 w15 w16se">
   <w:docDefaults>
     <w:rPrDefault>
       <w:rPr>
@@ -2519,7 +2593,7 @@
     </w:rPrDefault>
     <w:pPrDefault/>
   </w:docDefaults>
-  <w:latentStyles w:defLockedState="0" w:defUIPriority="99" w:defSemiHidden="0" w:defUnhideWhenUsed="0" w:defQFormat="0" w:count="371">
+  <w:latentStyles w:defLockedState="0" w:defUIPriority="99" w:defSemiHidden="0" w:defUnhideWhenUsed="0" w:defQFormat="0" w:count="374">
     <w:lsdException w:name="Normal" w:uiPriority="0" w:qFormat="1"/>
     <w:lsdException w:name="heading 1" w:uiPriority="9" w:qFormat="1"/>
     <w:lsdException w:name="heading 2" w:semiHidden="1" w:uiPriority="9" w:unhideWhenUsed="1" w:qFormat="1"/>
@@ -2625,7 +2699,6 @@
     <w:lsdException w:name="HTML Sample" w:semiHidden="1" w:unhideWhenUsed="1"/>
     <w:lsdException w:name="HTML Typewriter" w:semiHidden="1" w:unhideWhenUsed="1"/>
     <w:lsdException w:name="HTML Variable" w:semiHidden="1" w:unhideWhenUsed="1"/>
-    <w:lsdException w:name="Normal Table" w:semiHidden="1" w:unhideWhenUsed="1"/>
     <w:lsdException w:name="annotation subject" w:semiHidden="1" w:unhideWhenUsed="1"/>
     <w:lsdException w:name="No List" w:semiHidden="1" w:unhideWhenUsed="1"/>
     <w:lsdException w:name="Outline List 1" w:semiHidden="1" w:unhideWhenUsed="1"/>
@@ -2670,7 +2743,6 @@
     <w:lsdException w:name="Table Professional" w:semiHidden="1" w:unhideWhenUsed="1"/>
     <w:lsdException w:name="Table Subtle 1" w:semiHidden="1" w:unhideWhenUsed="1"/>
     <w:lsdException w:name="Table Subtle 2" w:semiHidden="1" w:unhideWhenUsed="1"/>
-    <w:lsdException w:name="Table Web 1" w:semiHidden="1" w:unhideWhenUsed="1"/>
     <w:lsdException w:name="Table Web 2" w:semiHidden="1" w:unhideWhenUsed="1"/>
     <w:lsdException w:name="Table Web 3" w:semiHidden="1" w:unhideWhenUsed="1"/>
     <w:lsdException w:name="Balloon Text" w:semiHidden="1" w:unhideWhenUsed="1"/>
@@ -2882,6 +2954,9 @@
     <w:lsdException w:name="List Table 5 Dark Accent 6" w:uiPriority="50"/>
     <w:lsdException w:name="List Table 6 Colorful Accent 6" w:uiPriority="51"/>
     <w:lsdException w:name="List Table 7 Colorful Accent 6" w:uiPriority="52"/>
+    <w:lsdException w:name="Mention" w:semiHidden="1" w:unhideWhenUsed="1"/>
+    <w:lsdException w:name="Smart Hyperlink" w:semiHidden="1" w:unhideWhenUsed="1"/>
+    <w:lsdException w:name="Hashtag" w:semiHidden="1" w:unhideWhenUsed="1"/>
   </w:latentStyles>
   <w:style w:type="paragraph" w:default="1" w:styleId="Normal">
     <w:name w:val="Normal"/>
@@ -3318,7 +3393,7 @@
 </file>
 
 <file path=customXml/itemProps1.xml><?xml version="1.0" encoding="utf-8"?>
-<ds:datastoreItem xmlns:ds="http://schemas.openxmlformats.org/officeDocument/2006/customXml" ds:itemID="{4FB92CCF-E037-4A43-BEC8-3F3AEEB39F85}">
+<ds:datastoreItem xmlns:ds="http://schemas.openxmlformats.org/officeDocument/2006/customXml" ds:itemID="{158681D9-3907-4841-8EFF-B9501B706DC7}">
   <ds:schemaRefs>
     <ds:schemaRef ds:uri="http://schemas.openxmlformats.org/officeDocument/2006/bibliography"/>
   </ds:schemaRefs>

</xml_diff>

<commit_message>
Limits directories to single simultaneous user
</commit_message>
<xml_diff>
--- a/Protocolo.docx
+++ b/Protocolo.docx
@@ -257,7 +257,369 @@
         <w:rPr>
           <w:sz w:val="22"/>
         </w:rPr>
-        <w:t xml:space="preserve"> com</w:t>
+        <w:t xml:space="preserve"> com os que tem. Para todos os ficheiros que ou o </w:t>
+      </w:r>
+      <w:r>
+        <w:rPr>
+          <w:sz w:val="22"/>
+        </w:rPr>
+        <w:t>Servidor</w:t>
+      </w:r>
+      <w:r>
+        <w:rPr>
+          <w:sz w:val="22"/>
+        </w:rPr>
+        <w:t xml:space="preserve"> não tiver ou o </w:t>
+      </w:r>
+      <w:r>
+        <w:rPr>
+          <w:sz w:val="22"/>
+        </w:rPr>
+        <w:t>Cliente</w:t>
+      </w:r>
+      <w:r>
+        <w:rPr>
+          <w:sz w:val="22"/>
+        </w:rPr>
+        <w:t xml:space="preserve"> tiver mais recente, envia um </w:t>
+      </w:r>
+      <w:r>
+        <w:rPr>
+          <w:i/>
+          <w:sz w:val="22"/>
+        </w:rPr>
+        <w:t>RequestFile packet</w:t>
+      </w:r>
+      <w:r>
+        <w:rPr>
+          <w:sz w:val="22"/>
+        </w:rPr>
+        <w:t xml:space="preserve">; para todos os ficheiros que o </w:t>
+      </w:r>
+      <w:r>
+        <w:rPr>
+          <w:sz w:val="22"/>
+        </w:rPr>
+        <w:t>Cliente</w:t>
+      </w:r>
+      <w:r>
+        <w:rPr>
+          <w:sz w:val="22"/>
+        </w:rPr>
+        <w:t xml:space="preserve"> não tiver ou o </w:t>
+      </w:r>
+      <w:r>
+        <w:rPr>
+          <w:sz w:val="22"/>
+        </w:rPr>
+        <w:t>Servidor</w:t>
+      </w:r>
+      <w:r>
+        <w:rPr>
+          <w:sz w:val="22"/>
+        </w:rPr>
+        <w:t xml:space="preserve"> tiver mais recente, envia um </w:t>
+      </w:r>
+      <w:r>
+        <w:rPr>
+          <w:i/>
+          <w:sz w:val="22"/>
+        </w:rPr>
+        <w:t>SendFile packet</w:t>
+      </w:r>
+      <w:r>
+        <w:rPr>
+          <w:sz w:val="22"/>
+        </w:rPr>
+        <w:t xml:space="preserve">. Depois de todos esses </w:t>
+      </w:r>
+      <w:r>
+        <w:rPr>
+          <w:i/>
+          <w:sz w:val="22"/>
+        </w:rPr>
+        <w:t>packets</w:t>
+      </w:r>
+      <w:r>
+        <w:rPr>
+          <w:sz w:val="22"/>
+        </w:rPr>
+        <w:t xml:space="preserve"> serem enviados</w:t>
+      </w:r>
+      <w:r>
+        <w:rPr>
+          <w:sz w:val="22"/>
+        </w:rPr>
+        <w:t xml:space="preserve">, envia um </w:t>
+      </w:r>
+      <w:r>
+        <w:rPr>
+          <w:i/>
+          <w:sz w:val="22"/>
+        </w:rPr>
+        <w:t>Logout packet</w:t>
+      </w:r>
+      <w:r>
+        <w:rPr>
+          <w:sz w:val="22"/>
+        </w:rPr>
+        <w:t xml:space="preserve"> para indicar que pretende terminar a ligação</w:t>
+      </w:r>
+      <w:r>
+        <w:rPr>
+          <w:sz w:val="22"/>
+        </w:rPr>
+        <w:t>,</w:t>
+      </w:r>
+      <w:r>
+        <w:rPr>
+          <w:sz w:val="22"/>
+        </w:rPr>
+        <w:t xml:space="preserve"> pois já enviou tudo o que tinha a enviar.</w:t>
+      </w:r>
+    </w:p>
+    <w:p>
+      <w:pPr>
+        <w:jc w:val="both"/>
+        <w:rPr>
+          <w:sz w:val="22"/>
+        </w:rPr>
+      </w:pPr>
+      <w:r>
+        <w:rPr>
+          <w:sz w:val="22"/>
+        </w:rPr>
+        <w:tab/>
+        <w:t xml:space="preserve">3. Cliente recebe os </w:t>
+      </w:r>
+      <w:r>
+        <w:rPr>
+          <w:i/>
+          <w:sz w:val="22"/>
+        </w:rPr>
+        <w:t>RequestFile packets</w:t>
+      </w:r>
+      <w:r>
+        <w:rPr>
+          <w:sz w:val="22"/>
+        </w:rPr>
+        <w:t xml:space="preserve"> e envia </w:t>
+      </w:r>
+      <w:r>
+        <w:rPr>
+          <w:i/>
+          <w:sz w:val="22"/>
+        </w:rPr>
+        <w:t>SendFile packets</w:t>
+      </w:r>
+      <w:r>
+        <w:rPr>
+          <w:sz w:val="22"/>
+        </w:rPr>
+        <w:t xml:space="preserve"> contendo o ficheiro e metadata, e recebe </w:t>
+      </w:r>
+      <w:r>
+        <w:rPr>
+          <w:i/>
+          <w:sz w:val="22"/>
+        </w:rPr>
+        <w:t>SendFile packets</w:t>
+      </w:r>
+      <w:r>
+        <w:rPr>
+          <w:sz w:val="22"/>
+        </w:rPr>
+        <w:t xml:space="preserve"> conten</w:t>
+      </w:r>
+      <w:r>
+        <w:rPr>
+          <w:sz w:val="22"/>
+        </w:rPr>
+        <w:t>do os ficheiros</w:t>
+      </w:r>
+      <w:r>
+        <w:rPr>
+          <w:sz w:val="22"/>
+        </w:rPr>
+        <w:t>, e metadata,</w:t>
+      </w:r>
+      <w:r>
+        <w:rPr>
+          <w:sz w:val="22"/>
+        </w:rPr>
+        <w:t xml:space="preserve"> que não tinha a</w:t>
+      </w:r>
+      <w:r>
+        <w:rPr>
+          <w:sz w:val="22"/>
+        </w:rPr>
+        <w:t>c</w:t>
+      </w:r>
+      <w:r>
+        <w:rPr>
+          <w:sz w:val="22"/>
+        </w:rPr>
+        <w:t xml:space="preserve">tualizados. Por fim irá receber o </w:t>
+      </w:r>
+      <w:r>
+        <w:rPr>
+          <w:i/>
+          <w:sz w:val="22"/>
+        </w:rPr>
+        <w:t>Logout packet</w:t>
+      </w:r>
+      <w:r>
+        <w:rPr>
+          <w:sz w:val="22"/>
+        </w:rPr>
+        <w:t xml:space="preserve"> a indicar que o Servidor pretende terminar a ligação, ao qual responde com um </w:t>
+      </w:r>
+      <w:r>
+        <w:rPr>
+          <w:i/>
+          <w:sz w:val="22"/>
+        </w:rPr>
+        <w:t>Logout packet</w:t>
+      </w:r>
+      <w:r>
+        <w:rPr>
+          <w:sz w:val="22"/>
+        </w:rPr>
+        <w:t xml:space="preserve"> a confirmar que a ligação pode ser fechada.</w:t>
+      </w:r>
+    </w:p>
+    <w:p>
+      <w:pPr>
+        <w:jc w:val="both"/>
+        <w:rPr>
+          <w:sz w:val="22"/>
+        </w:rPr>
+      </w:pPr>
+      <w:r>
+        <w:rPr>
+          <w:sz w:val="22"/>
+        </w:rPr>
+        <w:tab/>
+        <w:t xml:space="preserve">4. Servidor recebe todos os </w:t>
+      </w:r>
+      <w:r>
+        <w:rPr>
+          <w:i/>
+          <w:sz w:val="22"/>
+        </w:rPr>
+        <w:t>SendFile packet</w:t>
+      </w:r>
+      <w:r>
+        <w:rPr>
+          <w:sz w:val="22"/>
+        </w:rPr>
+        <w:t xml:space="preserve">, que foram respostas aos seus </w:t>
+      </w:r>
+      <w:r>
+        <w:rPr>
+          <w:i/>
+          <w:sz w:val="22"/>
+        </w:rPr>
+        <w:t>RequestFile</w:t>
+      </w:r>
+      <w:r>
+        <w:rPr>
+          <w:sz w:val="22"/>
+        </w:rPr>
+        <w:t xml:space="preserve">, e por fim o </w:t>
+      </w:r>
+      <w:r>
+        <w:rPr>
+          <w:i/>
+          <w:sz w:val="22"/>
+        </w:rPr>
+        <w:t>Logout packet</w:t>
+      </w:r>
+      <w:r>
+        <w:rPr>
+          <w:sz w:val="22"/>
+        </w:rPr>
+        <w:t>, terminando a ligação correspondente a esse cliente.</w:t>
+      </w:r>
+    </w:p>
+    <w:p>
+      <w:pPr>
+        <w:jc w:val="both"/>
+        <w:rPr>
+          <w:sz w:val="22"/>
+        </w:rPr>
+      </w:pPr>
+    </w:p>
+    <w:p>
+      <w:pPr>
+        <w:jc w:val="both"/>
+        <w:rPr>
+          <w:sz w:val="22"/>
+        </w:rPr>
+      </w:pPr>
+      <w:r>
+        <w:rPr>
+          <w:sz w:val="22"/>
+        </w:rPr>
+        <w:tab/>
+        <w:t xml:space="preserve">É de notar que o </w:t>
+      </w:r>
+      <w:r>
+        <w:rPr>
+          <w:i/>
+          <w:sz w:val="22"/>
+        </w:rPr>
+        <w:t>Logout packet</w:t>
+      </w:r>
+      <w:r>
+        <w:rPr>
+          <w:sz w:val="22"/>
+        </w:rPr>
+        <w:t xml:space="preserve"> do Servidor é enviado somente após este ter enviado ou pedido todos os </w:t>
+      </w:r>
+      <w:r>
+        <w:rPr>
+          <w:sz w:val="22"/>
+        </w:rPr>
+        <w:t>objectos</w:t>
+      </w:r>
+      <w:r>
+        <w:rPr>
+          <w:sz w:val="22"/>
+        </w:rPr>
+        <w:t xml:space="preserve"> necessários (não precisa de ter já recebido), e que o Cliente irá receber esse</w:t>
+      </w:r>
+      <w:r>
+        <w:rPr>
+          <w:i/>
+          <w:sz w:val="22"/>
+        </w:rPr>
+        <w:t xml:space="preserve"> packet</w:t>
+      </w:r>
+      <w:r>
+        <w:rPr>
+          <w:sz w:val="22"/>
+        </w:rPr>
+        <w:t xml:space="preserve"> apenas depois de ter recebido ou enviado todos os ficheiros necessários (que já terá obrigatoriamente recebido devido à ordem pela qual são enviados pelo Servidor). O Servidor não fecha logo a ligação pois necessita que o Cliente primeiro responda com todos os ficheiros necessários. Assim, a ligação apenas é fechada após ambos os lados terem confirmação que o outro lado também a quer fechar, por ter enviado um </w:t>
+      </w:r>
+      <w:r>
+        <w:rPr>
+          <w:i/>
+          <w:sz w:val="22"/>
+        </w:rPr>
+        <w:t>Logout packet</w:t>
+      </w:r>
+      <w:r>
+        <w:rPr>
+          <w:sz w:val="22"/>
+        </w:rPr>
+        <w:t>. Visto que a ordem das mensagens é garantida por TCP, a ligação permanece aberta até ambos os lados sinalizarem que não têm mais nada a enviar</w:t>
+      </w:r>
+      <w:r>
+        <w:rPr>
+          <w:sz w:val="22"/>
+        </w:rPr>
+        <w:t>, te</w:t>
       </w:r>
       <w:bookmarkStart w:id="0" w:name="_GoBack"/>
       <w:bookmarkEnd w:id="0"/>
@@ -265,369 +627,7 @@
         <w:rPr>
           <w:sz w:val="22"/>
         </w:rPr>
-        <w:t xml:space="preserve"> os que tem. Para todos os ficheiros que ou o </w:t>
-      </w:r>
-      <w:r>
-        <w:rPr>
-          <w:sz w:val="22"/>
-        </w:rPr>
-        <w:t>Servidor</w:t>
-      </w:r>
-      <w:r>
-        <w:rPr>
-          <w:sz w:val="22"/>
-        </w:rPr>
-        <w:t xml:space="preserve"> não tiver ou o </w:t>
-      </w:r>
-      <w:r>
-        <w:rPr>
-          <w:sz w:val="22"/>
-        </w:rPr>
-        <w:t>Cliente</w:t>
-      </w:r>
-      <w:r>
-        <w:rPr>
-          <w:sz w:val="22"/>
-        </w:rPr>
-        <w:t xml:space="preserve"> tiver mais recente, envia um </w:t>
-      </w:r>
-      <w:r>
-        <w:rPr>
-          <w:i/>
-          <w:sz w:val="22"/>
-        </w:rPr>
-        <w:t>RequestFile packet</w:t>
-      </w:r>
-      <w:r>
-        <w:rPr>
-          <w:sz w:val="22"/>
-        </w:rPr>
-        <w:t xml:space="preserve">; para todos os ficheiros que o </w:t>
-      </w:r>
-      <w:r>
-        <w:rPr>
-          <w:sz w:val="22"/>
-        </w:rPr>
-        <w:t>Cliente</w:t>
-      </w:r>
-      <w:r>
-        <w:rPr>
-          <w:sz w:val="22"/>
-        </w:rPr>
-        <w:t xml:space="preserve"> não tiver ou o </w:t>
-      </w:r>
-      <w:r>
-        <w:rPr>
-          <w:sz w:val="22"/>
-        </w:rPr>
-        <w:t>Servidor</w:t>
-      </w:r>
-      <w:r>
-        <w:rPr>
-          <w:sz w:val="22"/>
-        </w:rPr>
-        <w:t xml:space="preserve"> tiver mais recente, envia um </w:t>
-      </w:r>
-      <w:r>
-        <w:rPr>
-          <w:i/>
-          <w:sz w:val="22"/>
-        </w:rPr>
-        <w:t>SendFile packet</w:t>
-      </w:r>
-      <w:r>
-        <w:rPr>
-          <w:sz w:val="22"/>
-        </w:rPr>
-        <w:t xml:space="preserve">. Depois de todos esses </w:t>
-      </w:r>
-      <w:r>
-        <w:rPr>
-          <w:i/>
-          <w:sz w:val="22"/>
-        </w:rPr>
-        <w:t>packets</w:t>
-      </w:r>
-      <w:r>
-        <w:rPr>
-          <w:sz w:val="22"/>
-        </w:rPr>
-        <w:t xml:space="preserve"> serem enviados</w:t>
-      </w:r>
-      <w:r>
-        <w:rPr>
-          <w:sz w:val="22"/>
-        </w:rPr>
-        <w:t xml:space="preserve">, envia um </w:t>
-      </w:r>
-      <w:r>
-        <w:rPr>
-          <w:i/>
-          <w:sz w:val="22"/>
-        </w:rPr>
-        <w:t>Logout packet</w:t>
-      </w:r>
-      <w:r>
-        <w:rPr>
-          <w:sz w:val="22"/>
-        </w:rPr>
-        <w:t xml:space="preserve"> para indicar que pretende terminar a ligação</w:t>
-      </w:r>
-      <w:r>
-        <w:rPr>
-          <w:sz w:val="22"/>
-        </w:rPr>
-        <w:t>,</w:t>
-      </w:r>
-      <w:r>
-        <w:rPr>
-          <w:sz w:val="22"/>
-        </w:rPr>
-        <w:t xml:space="preserve"> pois já enviou tudo o que tinha a enviar.</w:t>
-      </w:r>
-    </w:p>
-    <w:p>
-      <w:pPr>
-        <w:jc w:val="both"/>
-        <w:rPr>
-          <w:sz w:val="22"/>
-        </w:rPr>
-      </w:pPr>
-      <w:r>
-        <w:rPr>
-          <w:sz w:val="22"/>
-        </w:rPr>
-        <w:tab/>
-        <w:t xml:space="preserve">3. Cliente recebe os </w:t>
-      </w:r>
-      <w:r>
-        <w:rPr>
-          <w:i/>
-          <w:sz w:val="22"/>
-        </w:rPr>
-        <w:t>RequestFile packets</w:t>
-      </w:r>
-      <w:r>
-        <w:rPr>
-          <w:sz w:val="22"/>
-        </w:rPr>
-        <w:t xml:space="preserve"> e envia </w:t>
-      </w:r>
-      <w:r>
-        <w:rPr>
-          <w:i/>
-          <w:sz w:val="22"/>
-        </w:rPr>
-        <w:t>SendFile packets</w:t>
-      </w:r>
-      <w:r>
-        <w:rPr>
-          <w:sz w:val="22"/>
-        </w:rPr>
-        <w:t xml:space="preserve"> contendo o ficheiro e metadata, e recebe </w:t>
-      </w:r>
-      <w:r>
-        <w:rPr>
-          <w:i/>
-          <w:sz w:val="22"/>
-        </w:rPr>
-        <w:t>SendFile packets</w:t>
-      </w:r>
-      <w:r>
-        <w:rPr>
-          <w:sz w:val="22"/>
-        </w:rPr>
-        <w:t xml:space="preserve"> conten</w:t>
-      </w:r>
-      <w:r>
-        <w:rPr>
-          <w:sz w:val="22"/>
-        </w:rPr>
-        <w:t>do os ficheiros</w:t>
-      </w:r>
-      <w:r>
-        <w:rPr>
-          <w:sz w:val="22"/>
-        </w:rPr>
-        <w:t>, e metadata,</w:t>
-      </w:r>
-      <w:r>
-        <w:rPr>
-          <w:sz w:val="22"/>
-        </w:rPr>
-        <w:t xml:space="preserve"> que não tinha a</w:t>
-      </w:r>
-      <w:r>
-        <w:rPr>
-          <w:sz w:val="22"/>
-        </w:rPr>
-        <w:t>c</w:t>
-      </w:r>
-      <w:r>
-        <w:rPr>
-          <w:sz w:val="22"/>
-        </w:rPr>
-        <w:t xml:space="preserve">tualizados. Por fim irá receber o </w:t>
-      </w:r>
-      <w:r>
-        <w:rPr>
-          <w:i/>
-          <w:sz w:val="22"/>
-        </w:rPr>
-        <w:t>Logout packet</w:t>
-      </w:r>
-      <w:r>
-        <w:rPr>
-          <w:sz w:val="22"/>
-        </w:rPr>
-        <w:t xml:space="preserve"> a indicar que o Servidor pretende terminar a ligação, ao qual responde com um </w:t>
-      </w:r>
-      <w:r>
-        <w:rPr>
-          <w:i/>
-          <w:sz w:val="22"/>
-        </w:rPr>
-        <w:t>Logout packet</w:t>
-      </w:r>
-      <w:r>
-        <w:rPr>
-          <w:sz w:val="22"/>
-        </w:rPr>
-        <w:t xml:space="preserve"> a confirmar que a ligação pode ser fechada.</w:t>
-      </w:r>
-    </w:p>
-    <w:p>
-      <w:pPr>
-        <w:jc w:val="both"/>
-        <w:rPr>
-          <w:sz w:val="22"/>
-        </w:rPr>
-      </w:pPr>
-      <w:r>
-        <w:rPr>
-          <w:sz w:val="22"/>
-        </w:rPr>
-        <w:tab/>
-        <w:t xml:space="preserve">4. Servidor recebe todos os </w:t>
-      </w:r>
-      <w:r>
-        <w:rPr>
-          <w:i/>
-          <w:sz w:val="22"/>
-        </w:rPr>
-        <w:t>SendFile packet</w:t>
-      </w:r>
-      <w:r>
-        <w:rPr>
-          <w:sz w:val="22"/>
-        </w:rPr>
-        <w:t xml:space="preserve">, que foram respostas aos seus </w:t>
-      </w:r>
-      <w:r>
-        <w:rPr>
-          <w:i/>
-          <w:sz w:val="22"/>
-        </w:rPr>
-        <w:t>RequestFile</w:t>
-      </w:r>
-      <w:r>
-        <w:rPr>
-          <w:sz w:val="22"/>
-        </w:rPr>
-        <w:t xml:space="preserve">, e por fim o </w:t>
-      </w:r>
-      <w:r>
-        <w:rPr>
-          <w:i/>
-          <w:sz w:val="22"/>
-        </w:rPr>
-        <w:t>Logout packet</w:t>
-      </w:r>
-      <w:r>
-        <w:rPr>
-          <w:sz w:val="22"/>
-        </w:rPr>
-        <w:t>, terminando a ligação correspondente a esse cliente.</w:t>
-      </w:r>
-    </w:p>
-    <w:p>
-      <w:pPr>
-        <w:jc w:val="both"/>
-        <w:rPr>
-          <w:sz w:val="22"/>
-        </w:rPr>
-      </w:pPr>
-    </w:p>
-    <w:p>
-      <w:pPr>
-        <w:jc w:val="both"/>
-        <w:rPr>
-          <w:sz w:val="22"/>
-        </w:rPr>
-      </w:pPr>
-      <w:r>
-        <w:rPr>
-          <w:sz w:val="22"/>
-        </w:rPr>
-        <w:tab/>
-        <w:t xml:space="preserve">É de notar que o </w:t>
-      </w:r>
-      <w:r>
-        <w:rPr>
-          <w:i/>
-          <w:sz w:val="22"/>
-        </w:rPr>
-        <w:t>Logout packet</w:t>
-      </w:r>
-      <w:r>
-        <w:rPr>
-          <w:sz w:val="22"/>
-        </w:rPr>
-        <w:t xml:space="preserve"> do Servidor é enviado somente após este ter enviado ou pedido todos os </w:t>
-      </w:r>
-      <w:r>
-        <w:rPr>
-          <w:sz w:val="22"/>
-        </w:rPr>
-        <w:t>objectos</w:t>
-      </w:r>
-      <w:r>
-        <w:rPr>
-          <w:sz w:val="22"/>
-        </w:rPr>
-        <w:t xml:space="preserve"> necessários (não precisa de ter já recebido), e que o Cliente irá receber esse</w:t>
-      </w:r>
-      <w:r>
-        <w:rPr>
-          <w:i/>
-          <w:sz w:val="22"/>
-        </w:rPr>
-        <w:t xml:space="preserve"> packet</w:t>
-      </w:r>
-      <w:r>
-        <w:rPr>
-          <w:sz w:val="22"/>
-        </w:rPr>
-        <w:t xml:space="preserve"> apenas depois de ter recebido ou enviado todos os ficheiros necessários (que já terá obrigatoriamente recebido devido à ordem pela qual são enviados pelo Servidor). O Servidor não fecha logo a ligação pois necessita que o Cliente primeiro responda com todos os ficheiros necessários. Assim, a ligação apenas é fechada após ambos os lados terem confirmação que o outro lado também a quer fechar, por ter enviado um </w:t>
-      </w:r>
-      <w:r>
-        <w:rPr>
-          <w:i/>
-          <w:sz w:val="22"/>
-        </w:rPr>
-        <w:t>Logout packet</w:t>
-      </w:r>
-      <w:r>
-        <w:rPr>
-          <w:sz w:val="22"/>
-        </w:rPr>
-        <w:t>. Visto que a ordem das mensagens é garantida por TCP, a ligação permanece aberta até ambos os lados sinalizarem que não têm mais nada a enviar</w:t>
-      </w:r>
-      <w:r>
-        <w:rPr>
-          <w:sz w:val="22"/>
-        </w:rPr>
-        <w:t>, terminando quando a sincronização estiver completa</w:t>
+        <w:t>rminando quando a sincronização estiver completa</w:t>
       </w:r>
       <w:r>
         <w:rPr>
@@ -1789,6 +1789,30 @@
               <w:footnoteReference w:id="6"/>
             </w:r>
           </w:p>
+          <w:p>
+            <w:pPr>
+              <w:spacing w:line="228" w:lineRule="auto"/>
+              <w:rPr>
+                <w:sz w:val="22"/>
+                <w:lang w:val="en-GB"/>
+              </w:rPr>
+            </w:pPr>
+            <w:r>
+              <w:rPr>
+                <w:sz w:val="22"/>
+                <w:lang w:val="en-GB"/>
+              </w:rPr>
+              <w:t>1B: Busy</w:t>
+            </w:r>
+            <w:r>
+              <w:rPr>
+                <w:rStyle w:val="FootnoteReference"/>
+                <w:sz w:val="22"/>
+                <w:lang w:val="en-GB"/>
+              </w:rPr>
+              <w:footnoteReference w:id="7"/>
+            </w:r>
+          </w:p>
         </w:tc>
       </w:tr>
     </w:tbl>
@@ -2107,6 +2131,57 @@
       <w:r>
         <w:t xml:space="preserve"> a 1.</w:t>
       </w:r>
+    </w:p>
+  </w:footnote>
+  <w:footnote w:id="7">
+    <w:p>
+      <w:pPr>
+        <w:pStyle w:val="FootnoteText"/>
+      </w:pPr>
+      <w:r>
+        <w:rPr>
+          <w:rStyle w:val="FootnoteReference"/>
+        </w:rPr>
+        <w:footnoteRef/>
+      </w:r>
+      <w:r>
+        <w:t xml:space="preserve"> </w:t>
+      </w:r>
+      <w:proofErr w:type="spellStart"/>
+      <w:r>
+        <w:rPr>
+          <w:i/>
+        </w:rPr>
+        <w:t>Busy</w:t>
+      </w:r>
+      <w:proofErr w:type="spellEnd"/>
+      <w:r>
+        <w:t xml:space="preserve"> a 1 indica que o </w:t>
+      </w:r>
+      <w:proofErr w:type="spellStart"/>
+      <w:r>
+        <w:rPr>
+          <w:i/>
+        </w:rPr>
+        <w:t>Logout</w:t>
+      </w:r>
+      <w:proofErr w:type="spellEnd"/>
+      <w:r>
+        <w:t xml:space="preserve"> foi </w:t>
+      </w:r>
+      <w:proofErr w:type="spellStart"/>
+      <w:r>
+        <w:t>efectuado</w:t>
+      </w:r>
+      <w:proofErr w:type="spellEnd"/>
+      <w:r>
+        <w:t xml:space="preserve"> devido a tentativa de acesso simultâneo a um </w:t>
+      </w:r>
+      <w:proofErr w:type="spellStart"/>
+      <w:r>
+        <w:t>directório</w:t>
+      </w:r>
+      <w:proofErr w:type="spellEnd"/>
     </w:p>
   </w:footnote>
 </w:footnotes>
@@ -2699,6 +2774,7 @@
     <w:lsdException w:name="HTML Sample" w:semiHidden="1" w:unhideWhenUsed="1"/>
     <w:lsdException w:name="HTML Typewriter" w:semiHidden="1" w:unhideWhenUsed="1"/>
     <w:lsdException w:name="HTML Variable" w:semiHidden="1" w:unhideWhenUsed="1"/>
+    <w:lsdException w:name="Normal Table" w:semiHidden="1" w:unhideWhenUsed="1"/>
     <w:lsdException w:name="annotation subject" w:semiHidden="1" w:unhideWhenUsed="1"/>
     <w:lsdException w:name="No List" w:semiHidden="1" w:unhideWhenUsed="1"/>
     <w:lsdException w:name="Outline List 1" w:semiHidden="1" w:unhideWhenUsed="1"/>
@@ -2743,6 +2819,7 @@
     <w:lsdException w:name="Table Professional" w:semiHidden="1" w:unhideWhenUsed="1"/>
     <w:lsdException w:name="Table Subtle 1" w:semiHidden="1" w:unhideWhenUsed="1"/>
     <w:lsdException w:name="Table Subtle 2" w:semiHidden="1" w:unhideWhenUsed="1"/>
+    <w:lsdException w:name="Table Web 1" w:semiHidden="1" w:unhideWhenUsed="1"/>
     <w:lsdException w:name="Table Web 2" w:semiHidden="1" w:unhideWhenUsed="1"/>
     <w:lsdException w:name="Table Web 3" w:semiHidden="1" w:unhideWhenUsed="1"/>
     <w:lsdException w:name="Balloon Text" w:semiHidden="1" w:unhideWhenUsed="1"/>
@@ -3393,7 +3470,7 @@
 </file>
 
 <file path=customXml/itemProps1.xml><?xml version="1.0" encoding="utf-8"?>
-<ds:datastoreItem xmlns:ds="http://schemas.openxmlformats.org/officeDocument/2006/customXml" ds:itemID="{158681D9-3907-4841-8EFF-B9501B706DC7}">
+<ds:datastoreItem xmlns:ds="http://schemas.openxmlformats.org/officeDocument/2006/customXml" ds:itemID="{755514D4-0B9D-47AF-8AFA-7B7CE630BB74}">
   <ds:schemaRefs>
     <ds:schemaRef ds:uri="http://schemas.openxmlformats.org/officeDocument/2006/bibliography"/>
   </ds:schemaRefs>

</xml_diff>